<commit_message>
Q2 image generate set 2
</commit_message>
<xml_diff>
--- a/EN2550 Assignment 2 on Fitting and Alignment.docx
+++ b/EN2550 Assignment 2 on Fitting and Alignment.docx
@@ -117,7 +117,7 @@
         </w:rPr>
         <w:t xml:space="preserve">GitHub: </w:t>
       </w:r>
-      <w:hyperlink r:id="rId4" w:history="1">
+      <w:hyperlink r:id="rId5" w:history="1">
         <w:r>
           <w:rPr>
             <w:rStyle w:val="Hyperlink"/>
@@ -138,13 +138,171 @@
       <w:pPr>
         <w:rPr>
           <w:rFonts w:cs="Times New Roman"/>
-        </w:rPr>
-      </w:pPr>
-      <w:r>
-        <w:rPr>
-          <w:rFonts w:cs="Times New Roman"/>
+          <w:b/>
+          <w:bCs/>
+        </w:rPr>
+      </w:pPr>
+      <w:r>
+        <w:rPr>
+          <w:rFonts w:cs="Times New Roman"/>
+          <w:b/>
+          <w:bCs/>
         </w:rPr>
         <w:t>Qu</w:t>
+      </w:r>
+      <w:r>
+        <w:rPr>
+          <w:rFonts w:cs="Times New Roman"/>
+          <w:b/>
+          <w:bCs/>
+        </w:rPr>
+        <w:t>estion 01</w:t>
+      </w:r>
+    </w:p>
+    <w:p>
+      <w:pPr>
+        <w:rPr>
+          <w:rFonts w:cs="Times New Roman"/>
+        </w:rPr>
+      </w:pPr>
+      <w:r>
+        <w:rPr>
+          <w:rFonts w:cs="Times New Roman"/>
+        </w:rPr>
+        <w:t>The RANSAC (</w:t>
+      </w:r>
+      <w:proofErr w:type="spellStart"/>
+      <w:r>
+        <w:rPr>
+          <w:rFonts w:cs="Times New Roman"/>
+        </w:rPr>
+        <w:t>R</w:t>
+      </w:r>
+      <w:r>
+        <w:rPr>
+          <w:rFonts w:cs="Times New Roman"/>
+        </w:rPr>
+        <w:t>AN</w:t>
+      </w:r>
+      <w:r>
+        <w:rPr>
+          <w:rFonts w:cs="Times New Roman"/>
+        </w:rPr>
+        <w:t>dom</w:t>
+      </w:r>
+      <w:proofErr w:type="spellEnd"/>
+      <w:r>
+        <w:rPr>
+          <w:rFonts w:cs="Times New Roman"/>
+        </w:rPr>
+        <w:t xml:space="preserve"> </w:t>
+      </w:r>
+      <w:proofErr w:type="spellStart"/>
+      <w:r>
+        <w:rPr>
+          <w:rFonts w:cs="Times New Roman"/>
+        </w:rPr>
+        <w:t>SAmple</w:t>
+      </w:r>
+      <w:proofErr w:type="spellEnd"/>
+      <w:r>
+        <w:rPr>
+          <w:rFonts w:cs="Times New Roman"/>
+        </w:rPr>
+        <w:t xml:space="preserve"> Consensus) algorithm advances the linear regression algorithm by removing outliers from the training dataset.</w:t>
+      </w:r>
+      <w:r>
+        <w:rPr>
+          <w:rFonts w:cs="Times New Roman"/>
+        </w:rPr>
+        <w:t xml:space="preserve"> In here 50% percent outliers are in</w:t>
+      </w:r>
+      <w:r>
+        <w:rPr>
+          <w:rFonts w:cs="Times New Roman"/>
+        </w:rPr>
+        <w:t xml:space="preserve"> given dataset.</w:t>
+      </w:r>
+      <w:r>
+        <w:rPr>
+          <w:rFonts w:cs="Times New Roman"/>
+        </w:rPr>
+        <w:t xml:space="preserve"> To draw a circle we have to adjust following variables in this RANSAC algorithm. </w:t>
+      </w:r>
+    </w:p>
+    <w:p>
+      <w:pPr>
+        <w:rPr>
+          <w:szCs w:val="24"/>
+        </w:rPr>
+      </w:pPr>
+      <w:r>
+        <w:rPr>
+          <w:noProof/>
+        </w:rPr>
+        <w:drawing>
+          <wp:anchor distT="0" distB="0" distL="114300" distR="114300" simplePos="0" relativeHeight="251658240" behindDoc="1" locked="0" layoutInCell="1" allowOverlap="1" wp14:anchorId="0D29F307" wp14:editId="59CD9FA5">
+            <wp:simplePos x="0" y="0"/>
+            <wp:positionH relativeFrom="margin">
+              <wp:posOffset>2870200</wp:posOffset>
+            </wp:positionH>
+            <wp:positionV relativeFrom="paragraph">
+              <wp:posOffset>142875</wp:posOffset>
+            </wp:positionV>
+            <wp:extent cx="3225165" cy="3105150"/>
+            <wp:effectExtent l="0" t="0" r="0" b="0"/>
+            <wp:wrapTight wrapText="bothSides">
+              <wp:wrapPolygon edited="0">
+                <wp:start x="0" y="0"/>
+                <wp:lineTo x="0" y="21467"/>
+                <wp:lineTo x="21434" y="21467"/>
+                <wp:lineTo x="21434" y="0"/>
+                <wp:lineTo x="0" y="0"/>
+              </wp:wrapPolygon>
+            </wp:wrapTight>
+            <wp:docPr id="1" name="Picture 1"/>
+            <wp:cNvGraphicFramePr>
+              <a:graphicFrameLocks xmlns:a="http://schemas.openxmlformats.org/drawingml/2006/main" noChangeAspect="1"/>
+            </wp:cNvGraphicFramePr>
+            <a:graphic xmlns:a="http://schemas.openxmlformats.org/drawingml/2006/main">
+              <a:graphicData uri="http://schemas.openxmlformats.org/drawingml/2006/picture">
+                <pic:pic xmlns:pic="http://schemas.openxmlformats.org/drawingml/2006/picture">
+                  <pic:nvPicPr>
+                    <pic:cNvPr id="1" name=""/>
+                    <pic:cNvPicPr/>
+                  </pic:nvPicPr>
+                  <pic:blipFill>
+                    <a:blip r:embed="rId6">
+                      <a:extLst>
+                        <a:ext uri="{28A0092B-C50C-407E-A947-70E740481C1C}">
+                          <a14:useLocalDpi xmlns:a14="http://schemas.microsoft.com/office/drawing/2010/main" val="0"/>
+                        </a:ext>
+                      </a:extLst>
+                    </a:blip>
+                    <a:stretch>
+                      <a:fillRect/>
+                    </a:stretch>
+                  </pic:blipFill>
+                  <pic:spPr>
+                    <a:xfrm>
+                      <a:off x="0" y="0"/>
+                      <a:ext cx="3225165" cy="3105150"/>
+                    </a:xfrm>
+                    <a:prstGeom prst="rect">
+                      <a:avLst/>
+                    </a:prstGeom>
+                  </pic:spPr>
+                </pic:pic>
+              </a:graphicData>
+            </a:graphic>
+            <wp14:sizeRelH relativeFrom="margin">
+              <wp14:pctWidth>0</wp14:pctWidth>
+            </wp14:sizeRelH>
+            <wp14:sizeRelV relativeFrom="margin">
+              <wp14:pctHeight>0</wp14:pctHeight>
+            </wp14:sizeRelV>
+          </wp:anchor>
+        </w:drawing>
       </w:r>
     </w:p>
     <w:p>
@@ -156,11 +314,516 @@
           <w:szCs w:val="32"/>
         </w:rPr>
       </w:pPr>
+      <w:r>
+        <w:rPr>
+          <w:szCs w:val="24"/>
+        </w:rPr>
+        <w:t xml:space="preserve">S – </w:t>
+      </w:r>
+      <w:proofErr w:type="spellStart"/>
+      <w:r>
+        <w:rPr>
+          <w:szCs w:val="24"/>
+        </w:rPr>
+        <w:t>Minimun</w:t>
+      </w:r>
+      <w:proofErr w:type="spellEnd"/>
+      <w:r>
+        <w:rPr>
+          <w:szCs w:val="24"/>
+        </w:rPr>
+        <w:t xml:space="preserve"> number </w:t>
+      </w:r>
+      <w:r>
+        <w:rPr>
+          <w:szCs w:val="24"/>
+        </w:rPr>
+        <w:t xml:space="preserve">of points to estimate the shape. </w:t>
+      </w:r>
+      <w:r>
+        <w:rPr>
+          <w:szCs w:val="24"/>
+        </w:rPr>
+        <w:t>In order to estimate a circle, three points are required.</w:t>
+      </w:r>
+      <w:r>
+        <w:rPr>
+          <w:szCs w:val="24"/>
+        </w:rPr>
+        <w:t xml:space="preserve"> </w:t>
+      </w:r>
+      <w:proofErr w:type="gramStart"/>
+      <w:r>
+        <w:rPr>
+          <w:szCs w:val="24"/>
+        </w:rPr>
+        <w:t>Therefore</w:t>
+      </w:r>
+      <w:proofErr w:type="gramEnd"/>
+      <w:r>
+        <w:rPr>
+          <w:szCs w:val="24"/>
+        </w:rPr>
+        <w:t xml:space="preserve"> S is equal to 3.</w:t>
+      </w:r>
     </w:p>
     <w:p>
-      <w:pPr>
-        <w:pStyle w:val="Heading1"/>
-      </w:pPr>
+      <w:r>
+        <w:t xml:space="preserve">d </w:t>
+      </w:r>
+      <w:r>
+        <w:t>–</w:t>
+      </w:r>
+      <w:r>
+        <w:t xml:space="preserve"> </w:t>
+      </w:r>
+      <w:r>
+        <w:t xml:space="preserve">The threshold of Gaussian distribution. </w:t>
+      </w:r>
+      <w:r>
+        <w:t>A circle's set of points has been tainted by mean-zero variance</w:t>
+      </w:r>
+      <w:r>
+        <w:t xml:space="preserve"> </w:t>
+      </w:r>
+      <w:r>
+        <w:t>one Gaussian noise. As a result, a threshold of 1.96 gives a 0.95 chance of capturing all outliers.</w:t>
+      </w:r>
+      <w:r>
+        <w:t xml:space="preserve"> the value of d is 1.96.</w:t>
+      </w:r>
+    </w:p>
+    <w:p>
+      <w:r>
+        <w:t xml:space="preserve">e </w:t>
+      </w:r>
+      <w:r>
+        <w:t>–</w:t>
+      </w:r>
+      <w:r>
+        <w:t xml:space="preserve"> </w:t>
+      </w:r>
+      <w:r>
+        <w:t xml:space="preserve">Outlier probability. </w:t>
+      </w:r>
+      <w:r>
+        <w:t>The dataset is made up of 100 points, 50 of which are outliers and the other 50 are inliers</w:t>
+      </w:r>
+      <w:r>
+        <w:t>. Hence e is 0.5.</w:t>
+      </w:r>
+    </w:p>
+    <w:p>
+      <w:pPr>
+        <w:rPr>
+          <w:noProof/>
+        </w:rPr>
+      </w:pPr>
+    </w:p>
+    <w:p>
+      <w:pPr>
+        <w:rPr>
+          <w:rFonts w:eastAsiaTheme="minorEastAsia"/>
+        </w:rPr>
+      </w:pPr>
+      <w:r>
+        <w:t xml:space="preserve">N – Number of samples. This is calculated according to the given values of </w:t>
+      </w:r>
+      <w:proofErr w:type="gramStart"/>
+      <w:r>
+        <w:t>e(</w:t>
+      </w:r>
+      <w:proofErr w:type="gramEnd"/>
+      <w:r>
+        <w:t xml:space="preserve">outlier probability) and the probability of at least one random sample is free from outlier(in here </w:t>
+      </w:r>
+      <w:proofErr w:type="spellStart"/>
+      <w:r>
+        <w:t>its</w:t>
+      </w:r>
+      <w:proofErr w:type="spellEnd"/>
+      <w:r>
+        <w:t xml:space="preserve"> taken as 0.99).The equation is</w:t>
+      </w:r>
+      <w:r>
+        <w:t xml:space="preserve"> </w:t>
+      </w:r>
+      <m:oMath>
+        <m:r>
+          <m:rPr>
+            <m:sty m:val="p"/>
+          </m:rPr>
+          <w:rPr>
+            <w:rFonts w:ascii="Cambria Math" w:hAnsi="Cambria Math"/>
+          </w:rPr>
+          <m:t>N =</m:t>
+        </m:r>
+        <m:f>
+          <m:fPr>
+            <m:ctrlPr>
+              <w:rPr>
+                <w:rFonts w:ascii="Cambria Math" w:hAnsi="Cambria Math"/>
+              </w:rPr>
+            </m:ctrlPr>
+          </m:fPr>
+          <m:num>
+            <m:func>
+              <m:funcPr>
+                <m:ctrlPr>
+                  <w:rPr>
+                    <w:rFonts w:ascii="Cambria Math" w:hAnsi="Cambria Math"/>
+                  </w:rPr>
+                </m:ctrlPr>
+              </m:funcPr>
+              <m:fName>
+                <m:r>
+                  <m:rPr>
+                    <m:sty m:val="p"/>
+                  </m:rPr>
+                  <w:rPr>
+                    <w:rFonts w:ascii="Cambria Math" w:hAnsi="Cambria Math"/>
+                  </w:rPr>
+                  <m:t>log</m:t>
+                </m:r>
+              </m:fName>
+              <m:e>
+                <m:d>
+                  <m:dPr>
+                    <m:ctrlPr>
+                      <w:rPr>
+                        <w:rFonts w:ascii="Cambria Math" w:hAnsi="Cambria Math"/>
+                      </w:rPr>
+                    </m:ctrlPr>
+                  </m:dPr>
+                  <m:e>
+                    <m:r>
+                      <m:rPr>
+                        <m:sty m:val="p"/>
+                      </m:rPr>
+                      <w:rPr>
+                        <w:rFonts w:ascii="Cambria Math" w:hAnsi="Cambria Math"/>
+                      </w:rPr>
+                      <m:t>1-p</m:t>
+                    </m:r>
+                  </m:e>
+                </m:d>
+              </m:e>
+            </m:func>
+            <m:ctrlPr>
+              <w:rPr>
+                <w:rFonts w:ascii="Cambria Math" w:hAnsi="Cambria Math"/>
+                <w:i/>
+              </w:rPr>
+            </m:ctrlPr>
+          </m:num>
+          <m:den>
+            <m:r>
+              <m:rPr>
+                <m:sty m:val="p"/>
+              </m:rPr>
+              <w:rPr>
+                <w:rFonts w:ascii="Cambria Math" w:hAnsi="Cambria Math"/>
+              </w:rPr>
+              <m:t>log(1-(1-e)</m:t>
+            </m:r>
+            <m:r>
+              <m:rPr>
+                <m:sty m:val="p"/>
+              </m:rPr>
+              <w:rPr>
+                <w:rFonts w:ascii="Cambria Math" w:hAnsi="Cambria Math"/>
+                <w:vertAlign w:val="superscript"/>
+              </w:rPr>
+              <m:t>s</m:t>
+            </m:r>
+            <m:r>
+              <m:rPr>
+                <m:sty m:val="p"/>
+              </m:rPr>
+              <w:rPr>
+                <w:rFonts w:ascii="Cambria Math" w:hAnsi="Cambria Math"/>
+              </w:rPr>
+              <m:t>)</m:t>
+            </m:r>
+          </m:den>
+        </m:f>
+      </m:oMath>
+      <w:r>
+        <w:rPr>
+          <w:rFonts w:eastAsiaTheme="minorEastAsia"/>
+        </w:rPr>
+        <w:t xml:space="preserve"> </w:t>
+      </w:r>
+      <w:r>
+        <w:t>.Hence the value of N is 35.</w:t>
+      </w:r>
+    </w:p>
+    <w:p>
+      <w:pPr>
+        <w:pStyle w:val="ListParagraph"/>
+        <w:numPr>
+          <w:ilvl w:val="0"/>
+          <w:numId w:val="1"/>
+        </w:numPr>
+      </w:pPr>
+      <w:r>
+        <w:t xml:space="preserve">RANSAC algorithm code: </w:t>
+      </w:r>
+    </w:p>
+    <w:p>
+      <w:r>
+        <w:rPr>
+          <w:noProof/>
+        </w:rPr>
+        <w:drawing>
+          <wp:anchor distT="0" distB="0" distL="114300" distR="114300" simplePos="0" relativeHeight="251661312" behindDoc="1" locked="0" layoutInCell="1" allowOverlap="1" wp14:anchorId="1C168AE0" wp14:editId="1FD0E92E">
+            <wp:simplePos x="0" y="0"/>
+            <wp:positionH relativeFrom="page">
+              <wp:posOffset>1244600</wp:posOffset>
+            </wp:positionH>
+            <wp:positionV relativeFrom="paragraph">
+              <wp:posOffset>-32385</wp:posOffset>
+            </wp:positionV>
+            <wp:extent cx="4472940" cy="1427480"/>
+            <wp:effectExtent l="0" t="0" r="3810" b="1270"/>
+            <wp:wrapSquare wrapText="bothSides"/>
+            <wp:docPr id="4" name="Picture 4"/>
+            <wp:cNvGraphicFramePr>
+              <a:graphicFrameLocks xmlns:a="http://schemas.openxmlformats.org/drawingml/2006/main" noChangeAspect="1"/>
+            </wp:cNvGraphicFramePr>
+            <a:graphic xmlns:a="http://schemas.openxmlformats.org/drawingml/2006/main">
+              <a:graphicData uri="http://schemas.openxmlformats.org/drawingml/2006/picture">
+                <pic:pic xmlns:pic="http://schemas.openxmlformats.org/drawingml/2006/picture">
+                  <pic:nvPicPr>
+                    <pic:cNvPr id="1" name=""/>
+                    <pic:cNvPicPr/>
+                  </pic:nvPicPr>
+                  <pic:blipFill rotWithShape="1">
+                    <a:blip r:embed="rId7">
+                      <a:extLst>
+                        <a:ext uri="{28A0092B-C50C-407E-A947-70E740481C1C}">
+                          <a14:useLocalDpi xmlns:a14="http://schemas.microsoft.com/office/drawing/2010/main" val="0"/>
+                        </a:ext>
+                      </a:extLst>
+                    </a:blip>
+                    <a:srcRect r="24355" b="77865"/>
+                    <a:stretch/>
+                  </pic:blipFill>
+                  <pic:spPr bwMode="auto">
+                    <a:xfrm>
+                      <a:off x="0" y="0"/>
+                      <a:ext cx="4472940" cy="1427480"/>
+                    </a:xfrm>
+                    <a:prstGeom prst="rect">
+                      <a:avLst/>
+                    </a:prstGeom>
+                    <a:ln>
+                      <a:noFill/>
+                    </a:ln>
+                    <a:extLst>
+                      <a:ext uri="{53640926-AAD7-44D8-BBD7-CCE9431645EC}">
+                        <a14:shadowObscured xmlns:a14="http://schemas.microsoft.com/office/drawing/2010/main"/>
+                      </a:ext>
+                    </a:extLst>
+                  </pic:spPr>
+                </pic:pic>
+              </a:graphicData>
+            </a:graphic>
+            <wp14:sizeRelH relativeFrom="margin">
+              <wp14:pctWidth>0</wp14:pctWidth>
+            </wp14:sizeRelH>
+            <wp14:sizeRelV relativeFrom="margin">
+              <wp14:pctHeight>0</wp14:pctHeight>
+            </wp14:sizeRelV>
+          </wp:anchor>
+        </w:drawing>
+      </w:r>
+    </w:p>
+    <w:p/>
+    <w:p/>
+    <w:p/>
+    <w:p/>
+    <w:p>
+      <w:pPr>
+        <w:rPr>
+          <w:noProof/>
+        </w:rPr>
+      </w:pPr>
+      <w:r>
+        <w:rPr>
+          <w:noProof/>
+        </w:rPr>
+        <w:lastRenderedPageBreak/>
+        <w:drawing>
+          <wp:anchor distT="0" distB="0" distL="114300" distR="114300" simplePos="0" relativeHeight="251659264" behindDoc="1" locked="0" layoutInCell="1" allowOverlap="1" wp14:anchorId="66284CF7" wp14:editId="31B722EC">
+            <wp:simplePos x="0" y="0"/>
+            <wp:positionH relativeFrom="column">
+              <wp:posOffset>288388</wp:posOffset>
+            </wp:positionH>
+            <wp:positionV relativeFrom="paragraph">
+              <wp:posOffset>-342</wp:posOffset>
+            </wp:positionV>
+            <wp:extent cx="4914900" cy="4361180"/>
+            <wp:effectExtent l="0" t="0" r="0" b="1270"/>
+            <wp:wrapTight wrapText="bothSides">
+              <wp:wrapPolygon edited="0">
+                <wp:start x="0" y="0"/>
+                <wp:lineTo x="0" y="21512"/>
+                <wp:lineTo x="21516" y="21512"/>
+                <wp:lineTo x="21516" y="0"/>
+                <wp:lineTo x="0" y="0"/>
+              </wp:wrapPolygon>
+            </wp:wrapTight>
+            <wp:docPr id="3" name="Picture 3"/>
+            <wp:cNvGraphicFramePr>
+              <a:graphicFrameLocks xmlns:a="http://schemas.openxmlformats.org/drawingml/2006/main" noChangeAspect="1"/>
+            </wp:cNvGraphicFramePr>
+            <a:graphic xmlns:a="http://schemas.openxmlformats.org/drawingml/2006/main">
+              <a:graphicData uri="http://schemas.openxmlformats.org/drawingml/2006/picture">
+                <pic:pic xmlns:pic="http://schemas.openxmlformats.org/drawingml/2006/picture">
+                  <pic:nvPicPr>
+                    <pic:cNvPr id="1" name=""/>
+                    <pic:cNvPicPr/>
+                  </pic:nvPicPr>
+                  <pic:blipFill rotWithShape="1">
+                    <a:blip r:embed="rId7">
+                      <a:extLst>
+                        <a:ext uri="{28A0092B-C50C-407E-A947-70E740481C1C}">
+                          <a14:useLocalDpi xmlns:a14="http://schemas.microsoft.com/office/drawing/2010/main" val="0"/>
+                        </a:ext>
+                      </a:extLst>
+                    </a:blip>
+                    <a:srcRect t="21319"/>
+                    <a:stretch/>
+                  </pic:blipFill>
+                  <pic:spPr bwMode="auto">
+                    <a:xfrm>
+                      <a:off x="0" y="0"/>
+                      <a:ext cx="4914900" cy="4361180"/>
+                    </a:xfrm>
+                    <a:prstGeom prst="rect">
+                      <a:avLst/>
+                    </a:prstGeom>
+                    <a:ln>
+                      <a:noFill/>
+                    </a:ln>
+                    <a:extLst>
+                      <a:ext uri="{53640926-AAD7-44D8-BBD7-CCE9431645EC}">
+                        <a14:shadowObscured xmlns:a14="http://schemas.microsoft.com/office/drawing/2010/main"/>
+                      </a:ext>
+                    </a:extLst>
+                  </pic:spPr>
+                </pic:pic>
+              </a:graphicData>
+            </a:graphic>
+            <wp14:sizeRelV relativeFrom="margin">
+              <wp14:pctHeight>0</wp14:pctHeight>
+            </wp14:sizeRelV>
+          </wp:anchor>
+        </w:drawing>
+      </w:r>
+    </w:p>
+    <w:p/>
+    <w:p/>
+    <w:p/>
+    <w:p/>
+    <w:p/>
+    <w:p/>
+    <w:p/>
+    <w:p/>
+    <w:p/>
+    <w:p/>
+    <w:p/>
+    <w:p/>
+    <w:p/>
+    <w:p/>
+    <w:p/>
+    <w:p/>
+    <w:p>
+      <w:pPr>
+        <w:pStyle w:val="ListParagraph"/>
+        <w:numPr>
+          <w:ilvl w:val="0"/>
+          <w:numId w:val="1"/>
+        </w:numPr>
+      </w:pPr>
+      <w:r>
+        <w:rPr>
+          <w:noProof/>
+        </w:rPr>
+        <w:drawing>
+          <wp:anchor distT="0" distB="0" distL="114300" distR="114300" simplePos="0" relativeHeight="251662336" behindDoc="1" locked="0" layoutInCell="1" allowOverlap="1" wp14:anchorId="1FC841F9" wp14:editId="61DF9FA5">
+            <wp:simplePos x="0" y="0"/>
+            <wp:positionH relativeFrom="margin">
+              <wp:posOffset>1314841</wp:posOffset>
+            </wp:positionH>
+            <wp:positionV relativeFrom="paragraph">
+              <wp:posOffset>312762</wp:posOffset>
+            </wp:positionV>
+            <wp:extent cx="2827020" cy="2721610"/>
+            <wp:effectExtent l="0" t="0" r="0" b="2540"/>
+            <wp:wrapTight wrapText="bothSides">
+              <wp:wrapPolygon edited="0">
+                <wp:start x="0" y="0"/>
+                <wp:lineTo x="0" y="21469"/>
+                <wp:lineTo x="21396" y="21469"/>
+                <wp:lineTo x="21396" y="0"/>
+                <wp:lineTo x="0" y="0"/>
+              </wp:wrapPolygon>
+            </wp:wrapTight>
+            <wp:docPr id="5" name="Picture 5"/>
+            <wp:cNvGraphicFramePr>
+              <a:graphicFrameLocks xmlns:a="http://schemas.openxmlformats.org/drawingml/2006/main" noChangeAspect="1"/>
+            </wp:cNvGraphicFramePr>
+            <a:graphic xmlns:a="http://schemas.openxmlformats.org/drawingml/2006/main">
+              <a:graphicData uri="http://schemas.openxmlformats.org/drawingml/2006/picture">
+                <pic:pic xmlns:pic="http://schemas.openxmlformats.org/drawingml/2006/picture">
+                  <pic:nvPicPr>
+                    <pic:cNvPr id="1" name=""/>
+                    <pic:cNvPicPr/>
+                  </pic:nvPicPr>
+                  <pic:blipFill>
+                    <a:blip r:embed="rId8">
+                      <a:extLst>
+                        <a:ext uri="{28A0092B-C50C-407E-A947-70E740481C1C}">
+                          <a14:useLocalDpi xmlns:a14="http://schemas.microsoft.com/office/drawing/2010/main" val="0"/>
+                        </a:ext>
+                      </a:extLst>
+                    </a:blip>
+                    <a:stretch>
+                      <a:fillRect/>
+                    </a:stretch>
+                  </pic:blipFill>
+                  <pic:spPr>
+                    <a:xfrm>
+                      <a:off x="0" y="0"/>
+                      <a:ext cx="2827020" cy="2721610"/>
+                    </a:xfrm>
+                    <a:prstGeom prst="rect">
+                      <a:avLst/>
+                    </a:prstGeom>
+                  </pic:spPr>
+                </pic:pic>
+              </a:graphicData>
+            </a:graphic>
+            <wp14:sizeRelH relativeFrom="margin">
+              <wp14:pctWidth>0</wp14:pctWidth>
+            </wp14:sizeRelH>
+            <wp14:sizeRelV relativeFrom="margin">
+              <wp14:pctHeight>0</wp14:pctHeight>
+            </wp14:sizeRelV>
+          </wp:anchor>
+        </w:drawing>
+      </w:r>
+      <w:r>
+        <w:t>Obtained circle for the given data set.</w:t>
+      </w:r>
+      <w:r>
+        <w:rPr>
+          <w:noProof/>
+        </w:rPr>
+        <w:t xml:space="preserve"> </w:t>
+      </w:r>
     </w:p>
     <w:sectPr>
       <w:pgSz w:w="12240" w:h="15840"/>
@@ -170,6 +833,126 @@
     </w:sectPr>
   </w:body>
 </w:document>
+</file>
+
+<file path=word/numbering.xml><?xml version="1.0" encoding="utf-8"?>
+<w:numbering xmlns:wpc="http://schemas.microsoft.com/office/word/2010/wordprocessingCanvas" xmlns:cx="http://schemas.microsoft.com/office/drawing/2014/chartex" xmlns:cx1="http://schemas.microsoft.com/office/drawing/2015/9/8/chartex" xmlns:cx2="http://schemas.microsoft.com/office/drawing/2015/10/21/chartex" xmlns:cx3="http://schemas.microsoft.com/office/drawing/2016/5/9/chartex" xmlns:cx4="http://schemas.microsoft.com/office/drawing/2016/5/10/chartex" xmlns:cx5="http://schemas.microsoft.com/office/drawing/2016/5/11/chartex" xmlns:cx6="http://schemas.microsoft.com/office/drawing/2016/5/12/chartex" xmlns:cx7="http://schemas.microsoft.com/office/drawing/2016/5/13/chartex" xmlns:cx8="http://schemas.microsoft.com/office/drawing/2016/5/14/chartex" xmlns:mc="http://schemas.openxmlformats.org/markup-compatibility/2006" xmlns:aink="http://schemas.microsoft.com/office/drawing/2016/ink" xmlns:am3d="http://schemas.microsoft.com/office/drawing/2017/model3d" xmlns:o="urn:schemas-microsoft-com:office:office" xmlns:r="http://schemas.openxmlformats.org/officeDocument/2006/relationships" xmlns:m="http://schemas.openxmlformats.org/officeDocument/2006/math" xmlns:v="urn:schemas-microsoft-com:vml" xmlns:wp14="http://schemas.microsoft.com/office/word/2010/wordprocessingDrawing" xmlns:wp="http://schemas.openxmlformats.org/drawingml/2006/wordprocessingDrawing" xmlns:w10="urn:schemas-microsoft-com:office:word" xmlns:w="http://schemas.openxmlformats.org/wordprocessingml/2006/main" xmlns:w14="http://schemas.microsoft.com/office/word/2010/wordml" xmlns:w15="http://schemas.microsoft.com/office/word/2012/wordml" xmlns:w16cex="http://schemas.microsoft.com/office/word/2018/wordml/cex" xmlns:w16cid="http://schemas.microsoft.com/office/word/2016/wordml/cid" xmlns:w16="http://schemas.microsoft.com/office/word/2018/wordml" xmlns:w16sdtdh="http://schemas.microsoft.com/office/word/2020/wordml/sdtdatahash" xmlns:w16se="http://schemas.microsoft.com/office/word/2015/wordml/symex" xmlns:wpg="http://schemas.microsoft.com/office/word/2010/wordprocessingGroup" xmlns:wpi="http://schemas.microsoft.com/office/word/2010/wordprocessingInk" xmlns:wne="http://schemas.microsoft.com/office/word/2006/wordml" xmlns:wps="http://schemas.microsoft.com/office/word/2010/wordprocessingShape" mc:Ignorable="w14 w15 w16se w16cid w16 w16cex w16sdtdh wp14">
+  <w:abstractNum w:abstractNumId="0" w15:restartNumberingAfterBreak="0">
+    <w:nsid w:val="69B33FEC"/>
+    <w:multiLevelType w:val="hybridMultilevel"/>
+    <w:tmpl w:val="2BD85942"/>
+    <w:lvl w:ilvl="0" w:tplc="B0288860">
+      <w:numFmt w:val="bullet"/>
+      <w:lvlText w:val=""/>
+      <w:lvlJc w:val="left"/>
+      <w:pPr>
+        <w:ind w:left="720" w:hanging="360"/>
+      </w:pPr>
+      <w:rPr>
+        <w:rFonts w:ascii="Symbol" w:eastAsiaTheme="minorHAnsi" w:hAnsi="Symbol" w:cstheme="minorBidi" w:hint="default"/>
+      </w:rPr>
+    </w:lvl>
+    <w:lvl w:ilvl="1" w:tplc="04090003" w:tentative="1">
+      <w:start w:val="1"/>
+      <w:numFmt w:val="bullet"/>
+      <w:lvlText w:val="o"/>
+      <w:lvlJc w:val="left"/>
+      <w:pPr>
+        <w:ind w:left="1440" w:hanging="360"/>
+      </w:pPr>
+      <w:rPr>
+        <w:rFonts w:ascii="Courier New" w:hAnsi="Courier New" w:cs="Courier New" w:hint="default"/>
+      </w:rPr>
+    </w:lvl>
+    <w:lvl w:ilvl="2" w:tplc="04090005" w:tentative="1">
+      <w:start w:val="1"/>
+      <w:numFmt w:val="bullet"/>
+      <w:lvlText w:val=""/>
+      <w:lvlJc w:val="left"/>
+      <w:pPr>
+        <w:ind w:left="2160" w:hanging="360"/>
+      </w:pPr>
+      <w:rPr>
+        <w:rFonts w:ascii="Wingdings" w:hAnsi="Wingdings" w:hint="default"/>
+      </w:rPr>
+    </w:lvl>
+    <w:lvl w:ilvl="3" w:tplc="04090001" w:tentative="1">
+      <w:start w:val="1"/>
+      <w:numFmt w:val="bullet"/>
+      <w:lvlText w:val=""/>
+      <w:lvlJc w:val="left"/>
+      <w:pPr>
+        <w:ind w:left="2880" w:hanging="360"/>
+      </w:pPr>
+      <w:rPr>
+        <w:rFonts w:ascii="Symbol" w:hAnsi="Symbol" w:hint="default"/>
+      </w:rPr>
+    </w:lvl>
+    <w:lvl w:ilvl="4" w:tplc="04090003" w:tentative="1">
+      <w:start w:val="1"/>
+      <w:numFmt w:val="bullet"/>
+      <w:lvlText w:val="o"/>
+      <w:lvlJc w:val="left"/>
+      <w:pPr>
+        <w:ind w:left="3600" w:hanging="360"/>
+      </w:pPr>
+      <w:rPr>
+        <w:rFonts w:ascii="Courier New" w:hAnsi="Courier New" w:cs="Courier New" w:hint="default"/>
+      </w:rPr>
+    </w:lvl>
+    <w:lvl w:ilvl="5" w:tplc="04090005" w:tentative="1">
+      <w:start w:val="1"/>
+      <w:numFmt w:val="bullet"/>
+      <w:lvlText w:val=""/>
+      <w:lvlJc w:val="left"/>
+      <w:pPr>
+        <w:ind w:left="4320" w:hanging="360"/>
+      </w:pPr>
+      <w:rPr>
+        <w:rFonts w:ascii="Wingdings" w:hAnsi="Wingdings" w:hint="default"/>
+      </w:rPr>
+    </w:lvl>
+    <w:lvl w:ilvl="6" w:tplc="04090001" w:tentative="1">
+      <w:start w:val="1"/>
+      <w:numFmt w:val="bullet"/>
+      <w:lvlText w:val=""/>
+      <w:lvlJc w:val="left"/>
+      <w:pPr>
+        <w:ind w:left="5040" w:hanging="360"/>
+      </w:pPr>
+      <w:rPr>
+        <w:rFonts w:ascii="Symbol" w:hAnsi="Symbol" w:hint="default"/>
+      </w:rPr>
+    </w:lvl>
+    <w:lvl w:ilvl="7" w:tplc="04090003" w:tentative="1">
+      <w:start w:val="1"/>
+      <w:numFmt w:val="bullet"/>
+      <w:lvlText w:val="o"/>
+      <w:lvlJc w:val="left"/>
+      <w:pPr>
+        <w:ind w:left="5760" w:hanging="360"/>
+      </w:pPr>
+      <w:rPr>
+        <w:rFonts w:ascii="Courier New" w:hAnsi="Courier New" w:cs="Courier New" w:hint="default"/>
+      </w:rPr>
+    </w:lvl>
+    <w:lvl w:ilvl="8" w:tplc="04090005" w:tentative="1">
+      <w:start w:val="1"/>
+      <w:numFmt w:val="bullet"/>
+      <w:lvlText w:val=""/>
+      <w:lvlJc w:val="left"/>
+      <w:pPr>
+        <w:ind w:left="6480" w:hanging="360"/>
+      </w:pPr>
+      <w:rPr>
+        <w:rFonts w:ascii="Wingdings" w:hAnsi="Wingdings" w:hint="default"/>
+      </w:rPr>
+    </w:lvl>
+  </w:abstractNum>
+  <w:num w:numId="1">
+    <w:abstractNumId w:val="0"/>
+  </w:num>
+</w:numbering>
 </file>
 
 <file path=word/styles.xml><?xml version="1.0" encoding="utf-8"?>
@@ -656,6 +1439,140 @@
       <w:shd w:val="clear" w:color="auto" w:fill="E1DFDD"/>
     </w:rPr>
   </w:style>
+  <w:style w:type="character" w:styleId="PlaceholderText">
+    <w:name w:val="Placeholder Text"/>
+    <w:basedOn w:val="DefaultParagraphFont"/>
+    <w:uiPriority w:val="99"/>
+    <w:semiHidden/>
+    <w:rsid w:val="00395212"/>
+    <w:rPr>
+      <w:color w:val="808080"/>
+    </w:rPr>
+  </w:style>
+  <w:style w:type="paragraph" w:styleId="ListParagraph">
+    <w:name w:val="List Paragraph"/>
+    <w:basedOn w:val="Normal"/>
+    <w:uiPriority w:val="34"/>
+    <w:qFormat/>
+    <w:rsid w:val="00643FE4"/>
+    <w:pPr>
+      <w:ind w:left="720"/>
+      <w:contextualSpacing/>
+    </w:pPr>
+  </w:style>
+  <w:style w:type="paragraph" w:styleId="HTMLPreformatted">
+    <w:name w:val="HTML Preformatted"/>
+    <w:basedOn w:val="Normal"/>
+    <w:link w:val="HTMLPreformattedChar"/>
+    <w:uiPriority w:val="99"/>
+    <w:semiHidden/>
+    <w:unhideWhenUsed/>
+    <w:rsid w:val="0072028D"/>
+    <w:pPr>
+      <w:tabs>
+        <w:tab w:val="left" w:pos="916"/>
+        <w:tab w:val="left" w:pos="1832"/>
+        <w:tab w:val="left" w:pos="2748"/>
+        <w:tab w:val="left" w:pos="3664"/>
+        <w:tab w:val="left" w:pos="4580"/>
+        <w:tab w:val="left" w:pos="5496"/>
+        <w:tab w:val="left" w:pos="6412"/>
+        <w:tab w:val="left" w:pos="7328"/>
+        <w:tab w:val="left" w:pos="8244"/>
+        <w:tab w:val="left" w:pos="9160"/>
+        <w:tab w:val="left" w:pos="10076"/>
+        <w:tab w:val="left" w:pos="10992"/>
+        <w:tab w:val="left" w:pos="11908"/>
+        <w:tab w:val="left" w:pos="12824"/>
+        <w:tab w:val="left" w:pos="13740"/>
+        <w:tab w:val="left" w:pos="14656"/>
+      </w:tabs>
+      <w:spacing w:after="0" w:line="240" w:lineRule="auto"/>
+    </w:pPr>
+    <w:rPr>
+      <w:rFonts w:ascii="Courier New" w:eastAsia="Times New Roman" w:hAnsi="Courier New" w:cs="Courier New"/>
+      <w:sz w:val="20"/>
+      <w:szCs w:val="20"/>
+    </w:rPr>
+  </w:style>
+  <w:style w:type="character" w:customStyle="1" w:styleId="HTMLPreformattedChar">
+    <w:name w:val="HTML Preformatted Char"/>
+    <w:basedOn w:val="DefaultParagraphFont"/>
+    <w:link w:val="HTMLPreformatted"/>
+    <w:uiPriority w:val="99"/>
+    <w:semiHidden/>
+    <w:rsid w:val="0072028D"/>
+    <w:rPr>
+      <w:rFonts w:ascii="Courier New" w:eastAsia="Times New Roman" w:hAnsi="Courier New" w:cs="Courier New"/>
+      <w:sz w:val="20"/>
+      <w:szCs w:val="20"/>
+    </w:rPr>
+  </w:style>
+  <w:style w:type="character" w:customStyle="1" w:styleId="k">
+    <w:name w:val="k"/>
+    <w:basedOn w:val="DefaultParagraphFont"/>
+    <w:rsid w:val="0072028D"/>
+  </w:style>
+  <w:style w:type="character" w:customStyle="1" w:styleId="nf">
+    <w:name w:val="nf"/>
+    <w:basedOn w:val="DefaultParagraphFont"/>
+    <w:rsid w:val="0072028D"/>
+  </w:style>
+  <w:style w:type="character" w:customStyle="1" w:styleId="p">
+    <w:name w:val="p"/>
+    <w:basedOn w:val="DefaultParagraphFont"/>
+    <w:rsid w:val="0072028D"/>
+  </w:style>
+  <w:style w:type="character" w:customStyle="1" w:styleId="n">
+    <w:name w:val="n"/>
+    <w:basedOn w:val="DefaultParagraphFont"/>
+    <w:rsid w:val="0072028D"/>
+  </w:style>
+  <w:style w:type="character" w:customStyle="1" w:styleId="o">
+    <w:name w:val="o"/>
+    <w:basedOn w:val="DefaultParagraphFont"/>
+    <w:rsid w:val="0072028D"/>
+  </w:style>
+  <w:style w:type="character" w:customStyle="1" w:styleId="mi">
+    <w:name w:val="mi"/>
+    <w:basedOn w:val="DefaultParagraphFont"/>
+    <w:rsid w:val="0072028D"/>
+  </w:style>
+  <w:style w:type="character" w:customStyle="1" w:styleId="mf">
+    <w:name w:val="mf"/>
+    <w:basedOn w:val="DefaultParagraphFont"/>
+    <w:rsid w:val="0072028D"/>
+  </w:style>
+  <w:style w:type="character" w:customStyle="1" w:styleId="c1">
+    <w:name w:val="c1"/>
+    <w:basedOn w:val="DefaultParagraphFont"/>
+    <w:rsid w:val="0072028D"/>
+  </w:style>
+  <w:style w:type="character" w:customStyle="1" w:styleId="nb">
+    <w:name w:val="nb"/>
+    <w:basedOn w:val="DefaultParagraphFont"/>
+    <w:rsid w:val="0072028D"/>
+  </w:style>
+  <w:style w:type="character" w:customStyle="1" w:styleId="kc">
+    <w:name w:val="kc"/>
+    <w:basedOn w:val="DefaultParagraphFont"/>
+    <w:rsid w:val="0072028D"/>
+  </w:style>
+  <w:style w:type="character" w:customStyle="1" w:styleId="ow">
+    <w:name w:val="ow"/>
+    <w:basedOn w:val="DefaultParagraphFont"/>
+    <w:rsid w:val="0072028D"/>
+  </w:style>
+  <w:style w:type="character" w:customStyle="1" w:styleId="s1">
+    <w:name w:val="s1"/>
+    <w:basedOn w:val="DefaultParagraphFont"/>
+    <w:rsid w:val="0072028D"/>
+  </w:style>
+  <w:style w:type="character" w:customStyle="1" w:styleId="s2">
+    <w:name w:val="s2"/>
+    <w:basedOn w:val="DefaultParagraphFont"/>
+    <w:rsid w:val="0072028D"/>
+  </w:style>
 </w:styles>
 </file>
 

</xml_diff>